<commit_message>
Punto y final a la práctica 2
</commit_message>
<xml_diff>
--- a/Memoria.docx
+++ b/Memoria.docx
@@ -1,6 +1,6 @@
 
 <file path=word/document.xml><?xml version="1.0" encoding="utf-8"?>
-<w:document xmlns:wpc="http://schemas.microsoft.com/office/word/2010/wordprocessingCanvas" xmlns:cx="http://schemas.microsoft.com/office/drawing/2014/chartex" xmlns:cx1="http://schemas.microsoft.com/office/drawing/2015/9/8/chartex" xmlns:cx2="http://schemas.microsoft.com/office/drawing/2015/10/21/chartex" xmlns:cx3="http://schemas.microsoft.com/office/drawing/2016/5/9/chartex" xmlns:cx4="http://schemas.microsoft.com/office/drawing/2016/5/10/chartex" xmlns:cx5="http://schemas.microsoft.com/office/drawing/2016/5/11/chartex" xmlns:cx6="http://schemas.microsoft.com/office/drawing/2016/5/12/chartex" xmlns:cx7="http://schemas.microsoft.com/office/drawing/2016/5/13/chartex" xmlns:cx8="http://schemas.microsoft.com/office/drawing/2016/5/14/chartex" xmlns:mc="http://schemas.openxmlformats.org/markup-compatibility/2006" xmlns:aink="http://schemas.microsoft.com/office/drawing/2016/ink" xmlns:am3d="http://schemas.microsoft.com/office/drawing/2017/model3d" xmlns:o="urn:schemas-microsoft-com:office:office" xmlns:oel="http://schemas.microsoft.com/office/2019/extlst" xmlns:r="http://schemas.openxmlformats.org/officeDocument/2006/relationships" xmlns:m="http://schemas.openxmlformats.org/officeDocument/2006/math" xmlns:v="urn:schemas-microsoft-com:vml" xmlns:wp14="http://schemas.microsoft.com/office/word/2010/wordprocessingDrawing" xmlns:wp="http://schemas.openxmlformats.org/drawingml/2006/wordprocessingDrawing" xmlns:w10="urn:schemas-microsoft-com:office:word" xmlns:w="http://schemas.openxmlformats.org/wordprocessingml/2006/main" xmlns:w14="http://schemas.microsoft.com/office/word/2010/wordml" xmlns:w15="http://schemas.microsoft.com/office/word/2012/wordml" xmlns:w16cex="http://schemas.microsoft.com/office/word/2018/wordml/cex" xmlns:w16cid="http://schemas.microsoft.com/office/word/2016/wordml/cid" xmlns:w16="http://schemas.microsoft.com/office/word/2018/wordml" xmlns:w16sdtdh="http://schemas.microsoft.com/office/word/2020/wordml/sdtdatahash" xmlns:w16se="http://schemas.microsoft.com/office/word/2015/wordml/symex" xmlns:wpg="http://schemas.microsoft.com/office/word/2010/wordprocessingGroup" xmlns:wpi="http://schemas.microsoft.com/office/word/2010/wordprocessingInk" xmlns:wne="http://schemas.microsoft.com/office/word/2006/wordml" xmlns:wps="http://schemas.microsoft.com/office/word/2010/wordprocessingShape" mc:Ignorable="w14 w15 w16se w16cid w16 w16cex w16sdtdh wp14">
+<w:document xmlns:wpc="http://schemas.microsoft.com/office/word/2010/wordprocessingCanvas" xmlns:cx="http://schemas.microsoft.com/office/drawing/2014/chartex" xmlns:cx1="http://schemas.microsoft.com/office/drawing/2015/9/8/chartex" xmlns:cx2="http://schemas.microsoft.com/office/drawing/2015/10/21/chartex" xmlns:cx3="http://schemas.microsoft.com/office/drawing/2016/5/9/chartex" xmlns:cx4="http://schemas.microsoft.com/office/drawing/2016/5/10/chartex" xmlns:cx5="http://schemas.microsoft.com/office/drawing/2016/5/11/chartex" xmlns:cx6="http://schemas.microsoft.com/office/drawing/2016/5/12/chartex" xmlns:cx7="http://schemas.microsoft.com/office/drawing/2016/5/13/chartex" xmlns:cx8="http://schemas.microsoft.com/office/drawing/2016/5/14/chartex" xmlns:mc="http://schemas.openxmlformats.org/markup-compatibility/2006" xmlns:aink="http://schemas.microsoft.com/office/drawing/2016/ink" xmlns:am3d="http://schemas.microsoft.com/office/drawing/2017/model3d" xmlns:o="urn:schemas-microsoft-com:office:office" xmlns:oel="http://schemas.microsoft.com/office/2019/extlst" xmlns:r="http://schemas.openxmlformats.org/officeDocument/2006/relationships" xmlns:m="http://schemas.openxmlformats.org/officeDocument/2006/math" xmlns:v="urn:schemas-microsoft-com:vml" xmlns:wp14="http://schemas.microsoft.com/office/word/2010/wordprocessingDrawing" xmlns:wp="http://schemas.openxmlformats.org/drawingml/2006/wordprocessingDrawing" xmlns:w10="urn:schemas-microsoft-com:office:word" xmlns:w="http://schemas.openxmlformats.org/wordprocessingml/2006/main" xmlns:w14="http://schemas.microsoft.com/office/word/2010/wordml" xmlns:w15="http://schemas.microsoft.com/office/word/2012/wordml" xmlns:w16cex="http://schemas.microsoft.com/office/word/2018/wordml/cex" xmlns:w16cid="http://schemas.microsoft.com/office/word/2016/wordml/cid" xmlns:w16="http://schemas.microsoft.com/office/word/2018/wordml" xmlns:w16du="http://schemas.microsoft.com/office/word/2023/wordml/word16du" xmlns:w16sdtdh="http://schemas.microsoft.com/office/word/2020/wordml/sdtdatahash" xmlns:w16se="http://schemas.microsoft.com/office/word/2015/wordml/symex" xmlns:wpg="http://schemas.microsoft.com/office/word/2010/wordprocessingGroup" xmlns:wpi="http://schemas.microsoft.com/office/word/2010/wordprocessingInk" xmlns:wne="http://schemas.microsoft.com/office/word/2006/wordml" xmlns:wps="http://schemas.microsoft.com/office/word/2010/wordprocessingShape" mc:Ignorable="w14 w15 w16se w16cid w16 w16cex w16sdtdh wp14">
   <w:body>
     <w:p>
       <w:pPr>
@@ -2665,8 +2665,6 @@
         <w:jc w:val="both"/>
         <w:rPr>
           <w:rFonts w:ascii="Times New Roman" w:eastAsia="Times New Roman" w:hAnsi="Times New Roman" w:cs="Times New Roman"/>
-          <w:b/>
-          <w:bCs/>
           <w:sz w:val="20"/>
           <w:szCs w:val="20"/>
         </w:rPr>
@@ -2789,6 +2787,771 @@
           <w:szCs w:val="20"/>
         </w:rPr>
         <w:t xml:space="preserve"> la petición. </w:t>
+      </w:r>
+    </w:p>
+    <w:p>
+      <w:pPr>
+        <w:jc w:val="both"/>
+        <w:rPr>
+          <w:rFonts w:ascii="Times New Roman" w:eastAsia="Times New Roman" w:hAnsi="Times New Roman" w:cs="Times New Roman"/>
+          <w:sz w:val="20"/>
+          <w:szCs w:val="20"/>
+        </w:rPr>
+      </w:pPr>
+    </w:p>
+    <w:p>
+      <w:pPr>
+        <w:jc w:val="both"/>
+        <w:rPr>
+          <w:rFonts w:ascii="Times New Roman" w:eastAsia="Times New Roman" w:hAnsi="Times New Roman" w:cs="Times New Roman"/>
+          <w:b/>
+          <w:color w:val="0000DA"/>
+          <w:sz w:val="32"/>
+          <w:szCs w:val="32"/>
+        </w:rPr>
+      </w:pPr>
+      <w:r>
+        <w:rPr>
+          <w:rFonts w:ascii="Times New Roman" w:eastAsia="Times New Roman" w:hAnsi="Times New Roman" w:cs="Times New Roman"/>
+          <w:b/>
+          <w:color w:val="0000DA"/>
+          <w:sz w:val="32"/>
+          <w:szCs w:val="32"/>
+        </w:rPr>
+        <w:t>Pruebas</w:t>
+      </w:r>
+    </w:p>
+    <w:p>
+      <w:pPr>
+        <w:jc w:val="both"/>
+        <w:rPr>
+          <w:rFonts w:ascii="Times New Roman" w:eastAsia="Times New Roman" w:hAnsi="Times New Roman" w:cs="Times New Roman"/>
+          <w:sz w:val="20"/>
+          <w:szCs w:val="20"/>
+        </w:rPr>
+      </w:pPr>
+      <w:r>
+        <w:rPr>
+          <w:rFonts w:ascii="Times New Roman" w:eastAsia="Times New Roman" w:hAnsi="Times New Roman" w:cs="Times New Roman"/>
+          <w:sz w:val="20"/>
+          <w:szCs w:val="20"/>
+        </w:rPr>
+        <w:t xml:space="preserve">Hemos </w:t>
+      </w:r>
+      <w:r>
+        <w:rPr>
+          <w:rFonts w:ascii="Times New Roman" w:eastAsia="Times New Roman" w:hAnsi="Times New Roman" w:cs="Times New Roman"/>
+          <w:sz w:val="20"/>
+          <w:szCs w:val="20"/>
+        </w:rPr>
+        <w:t xml:space="preserve">realizado una serie de pruebas para comprobar el correcto funcionamiento del programa: </w:t>
+      </w:r>
+    </w:p>
+    <w:p>
+      <w:pPr>
+        <w:pStyle w:val="Prrafodelista"/>
+        <w:numPr>
+          <w:ilvl w:val="0"/>
+          <w:numId w:val="10"/>
+        </w:numPr>
+        <w:jc w:val="both"/>
+        <w:rPr>
+          <w:rFonts w:ascii="Times New Roman" w:eastAsia="Times New Roman" w:hAnsi="Times New Roman" w:cs="Times New Roman"/>
+          <w:sz w:val="20"/>
+          <w:szCs w:val="20"/>
+        </w:rPr>
+      </w:pPr>
+      <w:r>
+        <w:rPr>
+          <w:rFonts w:ascii="Times New Roman" w:eastAsia="Times New Roman" w:hAnsi="Times New Roman" w:cs="Times New Roman"/>
+          <w:b/>
+          <w:bCs/>
+          <w:color w:val="0000DA"/>
+          <w:sz w:val="20"/>
+          <w:szCs w:val="20"/>
+        </w:rPr>
+        <w:t>Prueba 1</w:t>
+      </w:r>
+      <w:r>
+        <w:rPr>
+          <w:rFonts w:ascii="Times New Roman" w:eastAsia="Times New Roman" w:hAnsi="Times New Roman" w:cs="Times New Roman"/>
+          <w:sz w:val="20"/>
+          <w:szCs w:val="20"/>
+        </w:rPr>
+        <w:t>: se encuentra en cliente.c, consiste en ejecutar la función init.</w:t>
+      </w:r>
+    </w:p>
+    <w:p>
+      <w:pPr>
+        <w:pStyle w:val="Prrafodelista"/>
+        <w:numPr>
+          <w:ilvl w:val="0"/>
+          <w:numId w:val="10"/>
+        </w:numPr>
+        <w:jc w:val="both"/>
+        <w:rPr>
+          <w:rFonts w:ascii="Times New Roman" w:eastAsia="Times New Roman" w:hAnsi="Times New Roman" w:cs="Times New Roman"/>
+          <w:sz w:val="20"/>
+          <w:szCs w:val="20"/>
+        </w:rPr>
+      </w:pPr>
+      <w:r>
+        <w:rPr>
+          <w:rFonts w:ascii="Times New Roman" w:eastAsia="Times New Roman" w:hAnsi="Times New Roman" w:cs="Times New Roman"/>
+          <w:b/>
+          <w:bCs/>
+          <w:color w:val="0000DA"/>
+          <w:sz w:val="20"/>
+          <w:szCs w:val="20"/>
+        </w:rPr>
+        <w:t>Prueba 2</w:t>
+      </w:r>
+      <w:r>
+        <w:rPr>
+          <w:rFonts w:ascii="Times New Roman" w:eastAsia="Times New Roman" w:hAnsi="Times New Roman" w:cs="Times New Roman"/>
+          <w:sz w:val="20"/>
+          <w:szCs w:val="20"/>
+        </w:rPr>
+        <w:t>: se encuentra en cliente.c, consiste en usar set_value con valores válidos.</w:t>
+      </w:r>
+    </w:p>
+    <w:p>
+      <w:pPr>
+        <w:pStyle w:val="Prrafodelista"/>
+        <w:numPr>
+          <w:ilvl w:val="0"/>
+          <w:numId w:val="10"/>
+        </w:numPr>
+        <w:jc w:val="both"/>
+        <w:rPr>
+          <w:rFonts w:ascii="Times New Roman" w:eastAsia="Times New Roman" w:hAnsi="Times New Roman" w:cs="Times New Roman"/>
+          <w:sz w:val="20"/>
+          <w:szCs w:val="20"/>
+        </w:rPr>
+      </w:pPr>
+      <w:r>
+        <w:rPr>
+          <w:rFonts w:ascii="Times New Roman" w:eastAsia="Times New Roman" w:hAnsi="Times New Roman" w:cs="Times New Roman"/>
+          <w:b/>
+          <w:bCs/>
+          <w:color w:val="0000DA"/>
+          <w:sz w:val="20"/>
+          <w:szCs w:val="20"/>
+        </w:rPr>
+        <w:t>Prueba 3</w:t>
+      </w:r>
+      <w:r>
+        <w:rPr>
+          <w:rFonts w:ascii="Times New Roman" w:eastAsia="Times New Roman" w:hAnsi="Times New Roman" w:cs="Times New Roman"/>
+          <w:sz w:val="20"/>
+          <w:szCs w:val="20"/>
+        </w:rPr>
+        <w:t>: se encuentra en cliente.c, consiste en insertar valores para la clave de la prueba anterior.</w:t>
+      </w:r>
+    </w:p>
+    <w:p>
+      <w:pPr>
+        <w:pStyle w:val="Prrafodelista"/>
+        <w:numPr>
+          <w:ilvl w:val="0"/>
+          <w:numId w:val="10"/>
+        </w:numPr>
+        <w:jc w:val="both"/>
+        <w:rPr>
+          <w:rFonts w:ascii="Times New Roman" w:eastAsia="Times New Roman" w:hAnsi="Times New Roman" w:cs="Times New Roman"/>
+          <w:sz w:val="20"/>
+          <w:szCs w:val="20"/>
+        </w:rPr>
+      </w:pPr>
+      <w:r>
+        <w:rPr>
+          <w:rFonts w:ascii="Times New Roman" w:eastAsia="Times New Roman" w:hAnsi="Times New Roman" w:cs="Times New Roman"/>
+          <w:b/>
+          <w:bCs/>
+          <w:color w:val="0000DA"/>
+          <w:sz w:val="20"/>
+          <w:szCs w:val="20"/>
+        </w:rPr>
+        <w:t>Prueba 4</w:t>
+      </w:r>
+      <w:r>
+        <w:rPr>
+          <w:rFonts w:ascii="Times New Roman" w:eastAsia="Times New Roman" w:hAnsi="Times New Roman" w:cs="Times New Roman"/>
+          <w:sz w:val="20"/>
+          <w:szCs w:val="20"/>
+        </w:rPr>
+        <w:t>: se encuentra en cliente.c, consiste en comprobar que existe la tupla asociada a la clave de la prueba 2.</w:t>
+      </w:r>
+    </w:p>
+    <w:p>
+      <w:pPr>
+        <w:pStyle w:val="Prrafodelista"/>
+        <w:numPr>
+          <w:ilvl w:val="0"/>
+          <w:numId w:val="10"/>
+        </w:numPr>
+        <w:jc w:val="both"/>
+        <w:rPr>
+          <w:rFonts w:ascii="Times New Roman" w:eastAsia="Times New Roman" w:hAnsi="Times New Roman" w:cs="Times New Roman"/>
+          <w:sz w:val="20"/>
+          <w:szCs w:val="20"/>
+        </w:rPr>
+      </w:pPr>
+      <w:r>
+        <w:rPr>
+          <w:rFonts w:ascii="Times New Roman" w:eastAsia="Times New Roman" w:hAnsi="Times New Roman" w:cs="Times New Roman"/>
+          <w:b/>
+          <w:bCs/>
+          <w:color w:val="0000DA"/>
+          <w:sz w:val="20"/>
+          <w:szCs w:val="20"/>
+        </w:rPr>
+        <w:t>Prueba 2.1</w:t>
+      </w:r>
+      <w:r>
+        <w:rPr>
+          <w:rFonts w:ascii="Times New Roman" w:eastAsia="Times New Roman" w:hAnsi="Times New Roman" w:cs="Times New Roman"/>
+          <w:sz w:val="20"/>
+          <w:szCs w:val="20"/>
+        </w:rPr>
+        <w:t>: se encuentra en cliente.c, consiste en comprobar que intentar insertar valores para una clave ya existente devuelve error.</w:t>
+      </w:r>
+    </w:p>
+    <w:p>
+      <w:pPr>
+        <w:pStyle w:val="Prrafodelista"/>
+        <w:numPr>
+          <w:ilvl w:val="0"/>
+          <w:numId w:val="10"/>
+        </w:numPr>
+        <w:jc w:val="both"/>
+        <w:rPr>
+          <w:rFonts w:ascii="Times New Roman" w:eastAsia="Times New Roman" w:hAnsi="Times New Roman" w:cs="Times New Roman"/>
+          <w:sz w:val="20"/>
+          <w:szCs w:val="20"/>
+        </w:rPr>
+      </w:pPr>
+      <w:r>
+        <w:rPr>
+          <w:rFonts w:ascii="Times New Roman" w:eastAsia="Times New Roman" w:hAnsi="Times New Roman" w:cs="Times New Roman"/>
+          <w:b/>
+          <w:bCs/>
+          <w:color w:val="0000DA"/>
+          <w:sz w:val="20"/>
+          <w:szCs w:val="20"/>
+        </w:rPr>
+        <w:t>Prueba 5</w:t>
+      </w:r>
+      <w:r>
+        <w:rPr>
+          <w:rFonts w:ascii="Times New Roman" w:eastAsia="Times New Roman" w:hAnsi="Times New Roman" w:cs="Times New Roman"/>
+          <w:sz w:val="20"/>
+          <w:szCs w:val="20"/>
+        </w:rPr>
+        <w:t>: se encuentra en cliente-</w:t>
+      </w:r>
+      <w:proofErr w:type="spellStart"/>
+      <w:r>
+        <w:rPr>
+          <w:rFonts w:ascii="Times New Roman" w:eastAsia="Times New Roman" w:hAnsi="Times New Roman" w:cs="Times New Roman"/>
+          <w:sz w:val="20"/>
+          <w:szCs w:val="20"/>
+        </w:rPr>
+        <w:t>modify.c</w:t>
+      </w:r>
+      <w:proofErr w:type="spellEnd"/>
+      <w:r>
+        <w:rPr>
+          <w:rFonts w:ascii="Times New Roman" w:eastAsia="Times New Roman" w:hAnsi="Times New Roman" w:cs="Times New Roman"/>
+          <w:sz w:val="20"/>
+          <w:szCs w:val="20"/>
+        </w:rPr>
+        <w:t>, consiste en modificar los valores asociados a una clave insertada con anterioridad.</w:t>
+      </w:r>
+    </w:p>
+    <w:p>
+      <w:pPr>
+        <w:pStyle w:val="Prrafodelista"/>
+        <w:numPr>
+          <w:ilvl w:val="0"/>
+          <w:numId w:val="10"/>
+        </w:numPr>
+        <w:jc w:val="both"/>
+        <w:rPr>
+          <w:rFonts w:ascii="Times New Roman" w:eastAsia="Times New Roman" w:hAnsi="Times New Roman" w:cs="Times New Roman"/>
+          <w:sz w:val="20"/>
+          <w:szCs w:val="20"/>
+        </w:rPr>
+      </w:pPr>
+      <w:r>
+        <w:rPr>
+          <w:rFonts w:ascii="Times New Roman" w:eastAsia="Times New Roman" w:hAnsi="Times New Roman" w:cs="Times New Roman"/>
+          <w:b/>
+          <w:bCs/>
+          <w:color w:val="0000DA"/>
+          <w:sz w:val="20"/>
+          <w:szCs w:val="20"/>
+        </w:rPr>
+        <w:t>Prueba 6</w:t>
+      </w:r>
+      <w:r>
+        <w:rPr>
+          <w:rFonts w:ascii="Times New Roman" w:eastAsia="Times New Roman" w:hAnsi="Times New Roman" w:cs="Times New Roman"/>
+          <w:sz w:val="20"/>
+          <w:szCs w:val="20"/>
+        </w:rPr>
+        <w:t>: se encuentra en cliente-</w:t>
+      </w:r>
+      <w:proofErr w:type="spellStart"/>
+      <w:r>
+        <w:rPr>
+          <w:rFonts w:ascii="Times New Roman" w:eastAsia="Times New Roman" w:hAnsi="Times New Roman" w:cs="Times New Roman"/>
+          <w:sz w:val="20"/>
+          <w:szCs w:val="20"/>
+        </w:rPr>
+        <w:t>modify.c</w:t>
+      </w:r>
+      <w:proofErr w:type="spellEnd"/>
+      <w:r>
+        <w:rPr>
+          <w:rFonts w:ascii="Times New Roman" w:eastAsia="Times New Roman" w:hAnsi="Times New Roman" w:cs="Times New Roman"/>
+          <w:sz w:val="20"/>
+          <w:szCs w:val="20"/>
+        </w:rPr>
+        <w:t>, consiste en comprobar que da get_value devuelve error al tratar de recuperar los valores de una clave que no tiene asignada valores previamente.</w:t>
+      </w:r>
+    </w:p>
+    <w:p>
+      <w:pPr>
+        <w:pStyle w:val="Prrafodelista"/>
+        <w:numPr>
+          <w:ilvl w:val="0"/>
+          <w:numId w:val="10"/>
+        </w:numPr>
+        <w:jc w:val="both"/>
+        <w:rPr>
+          <w:rFonts w:ascii="Times New Roman" w:eastAsia="Times New Roman" w:hAnsi="Times New Roman" w:cs="Times New Roman"/>
+          <w:sz w:val="20"/>
+          <w:szCs w:val="20"/>
+        </w:rPr>
+      </w:pPr>
+      <w:r>
+        <w:rPr>
+          <w:rFonts w:ascii="Times New Roman" w:eastAsia="Times New Roman" w:hAnsi="Times New Roman" w:cs="Times New Roman"/>
+          <w:b/>
+          <w:bCs/>
+          <w:color w:val="0000DA"/>
+          <w:sz w:val="20"/>
+          <w:szCs w:val="20"/>
+        </w:rPr>
+        <w:lastRenderedPageBreak/>
+        <w:t>Prueba 7</w:t>
+      </w:r>
+      <w:r>
+        <w:rPr>
+          <w:rFonts w:ascii="Times New Roman" w:eastAsia="Times New Roman" w:hAnsi="Times New Roman" w:cs="Times New Roman"/>
+          <w:sz w:val="20"/>
+          <w:szCs w:val="20"/>
+        </w:rPr>
+        <w:t>: se encuentra en cliente-</w:t>
+      </w:r>
+      <w:proofErr w:type="spellStart"/>
+      <w:r>
+        <w:rPr>
+          <w:rFonts w:ascii="Times New Roman" w:eastAsia="Times New Roman" w:hAnsi="Times New Roman" w:cs="Times New Roman"/>
+          <w:sz w:val="20"/>
+          <w:szCs w:val="20"/>
+        </w:rPr>
+        <w:t>existfail.c</w:t>
+      </w:r>
+      <w:proofErr w:type="spellEnd"/>
+      <w:r>
+        <w:rPr>
+          <w:rFonts w:ascii="Times New Roman" w:eastAsia="Times New Roman" w:hAnsi="Times New Roman" w:cs="Times New Roman"/>
+          <w:sz w:val="20"/>
+          <w:szCs w:val="20"/>
+        </w:rPr>
+        <w:t xml:space="preserve">, consiste en </w:t>
+      </w:r>
+      <w:r>
+        <w:rPr>
+          <w:rFonts w:ascii="Times New Roman" w:eastAsia="Times New Roman" w:hAnsi="Times New Roman" w:cs="Times New Roman"/>
+          <w:sz w:val="20"/>
+          <w:szCs w:val="20"/>
+        </w:rPr>
+        <w:t>comprobar que la función exist devuelve 0 cuando la clave no existe.</w:t>
+      </w:r>
+    </w:p>
+    <w:p>
+      <w:pPr>
+        <w:pStyle w:val="Prrafodelista"/>
+        <w:numPr>
+          <w:ilvl w:val="0"/>
+          <w:numId w:val="10"/>
+        </w:numPr>
+        <w:jc w:val="both"/>
+        <w:rPr>
+          <w:rFonts w:ascii="Times New Roman" w:eastAsia="Times New Roman" w:hAnsi="Times New Roman" w:cs="Times New Roman"/>
+          <w:sz w:val="20"/>
+          <w:szCs w:val="20"/>
+        </w:rPr>
+      </w:pPr>
+      <w:r>
+        <w:rPr>
+          <w:rFonts w:ascii="Times New Roman" w:eastAsia="Times New Roman" w:hAnsi="Times New Roman" w:cs="Times New Roman"/>
+          <w:b/>
+          <w:bCs/>
+          <w:color w:val="0000DA"/>
+          <w:sz w:val="20"/>
+          <w:szCs w:val="20"/>
+        </w:rPr>
+        <w:t>Prueba 8</w:t>
+      </w:r>
+      <w:r>
+        <w:rPr>
+          <w:rFonts w:ascii="Times New Roman" w:eastAsia="Times New Roman" w:hAnsi="Times New Roman" w:cs="Times New Roman"/>
+          <w:sz w:val="20"/>
+          <w:szCs w:val="20"/>
+        </w:rPr>
+        <w:t xml:space="preserve">: </w:t>
+      </w:r>
+      <w:r>
+        <w:rPr>
+          <w:rFonts w:ascii="Times New Roman" w:eastAsia="Times New Roman" w:hAnsi="Times New Roman" w:cs="Times New Roman"/>
+          <w:sz w:val="20"/>
+          <w:szCs w:val="20"/>
+        </w:rPr>
+        <w:t>se encuentra en cliente-</w:t>
+      </w:r>
+      <w:proofErr w:type="spellStart"/>
+      <w:r>
+        <w:rPr>
+          <w:rFonts w:ascii="Times New Roman" w:eastAsia="Times New Roman" w:hAnsi="Times New Roman" w:cs="Times New Roman"/>
+          <w:sz w:val="20"/>
+          <w:szCs w:val="20"/>
+        </w:rPr>
+        <w:t>copy.c</w:t>
+      </w:r>
+      <w:proofErr w:type="spellEnd"/>
+      <w:r>
+        <w:rPr>
+          <w:rFonts w:ascii="Times New Roman" w:eastAsia="Times New Roman" w:hAnsi="Times New Roman" w:cs="Times New Roman"/>
+          <w:sz w:val="20"/>
+          <w:szCs w:val="20"/>
+        </w:rPr>
+        <w:t>, consiste en copiar los valores de una tupla a otra cuya clave existe.</w:t>
+      </w:r>
+    </w:p>
+    <w:p>
+      <w:pPr>
+        <w:pStyle w:val="Prrafodelista"/>
+        <w:numPr>
+          <w:ilvl w:val="0"/>
+          <w:numId w:val="10"/>
+        </w:numPr>
+        <w:jc w:val="both"/>
+        <w:rPr>
+          <w:rFonts w:ascii="Times New Roman" w:eastAsia="Times New Roman" w:hAnsi="Times New Roman" w:cs="Times New Roman"/>
+          <w:sz w:val="20"/>
+          <w:szCs w:val="20"/>
+        </w:rPr>
+      </w:pPr>
+      <w:r>
+        <w:rPr>
+          <w:rFonts w:ascii="Times New Roman" w:eastAsia="Times New Roman" w:hAnsi="Times New Roman" w:cs="Times New Roman"/>
+          <w:b/>
+          <w:bCs/>
+          <w:color w:val="0000DA"/>
+          <w:sz w:val="20"/>
+          <w:szCs w:val="20"/>
+        </w:rPr>
+        <w:t>Prueba 9</w:t>
+      </w:r>
+      <w:r>
+        <w:rPr>
+          <w:rFonts w:ascii="Times New Roman" w:eastAsia="Times New Roman" w:hAnsi="Times New Roman" w:cs="Times New Roman"/>
+          <w:sz w:val="20"/>
+          <w:szCs w:val="20"/>
+        </w:rPr>
+        <w:t xml:space="preserve">: </w:t>
+      </w:r>
+      <w:r>
+        <w:rPr>
+          <w:rFonts w:ascii="Times New Roman" w:eastAsia="Times New Roman" w:hAnsi="Times New Roman" w:cs="Times New Roman"/>
+          <w:sz w:val="20"/>
+          <w:szCs w:val="20"/>
+        </w:rPr>
+        <w:t>se encuentra en cliente-</w:t>
+      </w:r>
+      <w:proofErr w:type="spellStart"/>
+      <w:r>
+        <w:rPr>
+          <w:rFonts w:ascii="Times New Roman" w:eastAsia="Times New Roman" w:hAnsi="Times New Roman" w:cs="Times New Roman"/>
+          <w:sz w:val="20"/>
+          <w:szCs w:val="20"/>
+        </w:rPr>
+        <w:t>copy.c</w:t>
+      </w:r>
+      <w:proofErr w:type="spellEnd"/>
+      <w:r>
+        <w:rPr>
+          <w:rFonts w:ascii="Times New Roman" w:eastAsia="Times New Roman" w:hAnsi="Times New Roman" w:cs="Times New Roman"/>
+          <w:sz w:val="20"/>
+          <w:szCs w:val="20"/>
+        </w:rPr>
+        <w:t xml:space="preserve">, consiste en copiar los valores de una tupla a otra cuya clave </w:t>
+      </w:r>
+      <w:r>
+        <w:rPr>
+          <w:rFonts w:ascii="Times New Roman" w:eastAsia="Times New Roman" w:hAnsi="Times New Roman" w:cs="Times New Roman"/>
+          <w:sz w:val="20"/>
+          <w:szCs w:val="20"/>
+        </w:rPr>
+        <w:t xml:space="preserve">no existe, </w:t>
+      </w:r>
+      <w:r>
+        <w:rPr>
+          <w:rFonts w:ascii="Times New Roman" w:eastAsia="Times New Roman" w:hAnsi="Times New Roman" w:cs="Times New Roman"/>
+          <w:sz w:val="20"/>
+          <w:szCs w:val="20"/>
+        </w:rPr>
+        <w:t>por lo que se creará una nueva tupla con la nueva clave y los valores pasados por parámetro</w:t>
+      </w:r>
+      <w:r>
+        <w:rPr>
+          <w:rFonts w:ascii="Times New Roman" w:eastAsia="Times New Roman" w:hAnsi="Times New Roman" w:cs="Times New Roman"/>
+          <w:sz w:val="20"/>
+          <w:szCs w:val="20"/>
+        </w:rPr>
+        <w:t>.</w:t>
+      </w:r>
+    </w:p>
+    <w:p>
+      <w:pPr>
+        <w:pStyle w:val="Prrafodelista"/>
+        <w:numPr>
+          <w:ilvl w:val="0"/>
+          <w:numId w:val="10"/>
+        </w:numPr>
+        <w:jc w:val="both"/>
+        <w:rPr>
+          <w:rFonts w:ascii="Times New Roman" w:eastAsia="Times New Roman" w:hAnsi="Times New Roman" w:cs="Times New Roman"/>
+          <w:sz w:val="20"/>
+          <w:szCs w:val="20"/>
+        </w:rPr>
+      </w:pPr>
+      <w:r>
+        <w:rPr>
+          <w:rFonts w:ascii="Times New Roman" w:eastAsia="Times New Roman" w:hAnsi="Times New Roman" w:cs="Times New Roman"/>
+          <w:b/>
+          <w:bCs/>
+          <w:color w:val="0000DA"/>
+          <w:sz w:val="20"/>
+          <w:szCs w:val="20"/>
+        </w:rPr>
+        <w:t>Prueba 10</w:t>
+      </w:r>
+      <w:r>
+        <w:rPr>
+          <w:rFonts w:ascii="Times New Roman" w:eastAsia="Times New Roman" w:hAnsi="Times New Roman" w:cs="Times New Roman"/>
+          <w:sz w:val="20"/>
+          <w:szCs w:val="20"/>
+        </w:rPr>
+        <w:t xml:space="preserve">: </w:t>
+      </w:r>
+      <w:r>
+        <w:rPr>
+          <w:rFonts w:ascii="Times New Roman" w:eastAsia="Times New Roman" w:hAnsi="Times New Roman" w:cs="Times New Roman"/>
+          <w:sz w:val="20"/>
+          <w:szCs w:val="20"/>
+        </w:rPr>
+        <w:t>se encuentra en cliente-</w:t>
+      </w:r>
+      <w:proofErr w:type="spellStart"/>
+      <w:r>
+        <w:rPr>
+          <w:rFonts w:ascii="Times New Roman" w:eastAsia="Times New Roman" w:hAnsi="Times New Roman" w:cs="Times New Roman"/>
+          <w:sz w:val="20"/>
+          <w:szCs w:val="20"/>
+        </w:rPr>
+        <w:t>copy.c</w:t>
+      </w:r>
+      <w:proofErr w:type="spellEnd"/>
+      <w:r>
+        <w:rPr>
+          <w:rFonts w:ascii="Times New Roman" w:eastAsia="Times New Roman" w:hAnsi="Times New Roman" w:cs="Times New Roman"/>
+          <w:sz w:val="20"/>
+          <w:szCs w:val="20"/>
+        </w:rPr>
+        <w:t xml:space="preserve">, consiste en copiar los valores de una tupla </w:t>
+      </w:r>
+      <w:r>
+        <w:rPr>
+          <w:rFonts w:ascii="Times New Roman" w:eastAsia="Times New Roman" w:hAnsi="Times New Roman" w:cs="Times New Roman"/>
+          <w:sz w:val="20"/>
+          <w:szCs w:val="20"/>
+        </w:rPr>
+        <w:t xml:space="preserve">no existente </w:t>
+      </w:r>
+      <w:r>
+        <w:rPr>
+          <w:rFonts w:ascii="Times New Roman" w:eastAsia="Times New Roman" w:hAnsi="Times New Roman" w:cs="Times New Roman"/>
+          <w:sz w:val="20"/>
+          <w:szCs w:val="20"/>
+        </w:rPr>
+        <w:t xml:space="preserve">a otra cuya clave </w:t>
+      </w:r>
+      <w:r>
+        <w:rPr>
+          <w:rFonts w:ascii="Times New Roman" w:eastAsia="Times New Roman" w:hAnsi="Times New Roman" w:cs="Times New Roman"/>
+          <w:sz w:val="20"/>
+          <w:szCs w:val="20"/>
+        </w:rPr>
+        <w:t>si</w:t>
+      </w:r>
+      <w:r>
+        <w:rPr>
+          <w:rFonts w:ascii="Times New Roman" w:eastAsia="Times New Roman" w:hAnsi="Times New Roman" w:cs="Times New Roman"/>
+          <w:sz w:val="20"/>
+          <w:szCs w:val="20"/>
+        </w:rPr>
+        <w:t xml:space="preserve"> existe, </w:t>
+      </w:r>
+      <w:r>
+        <w:rPr>
+          <w:rFonts w:ascii="Times New Roman" w:eastAsia="Times New Roman" w:hAnsi="Times New Roman" w:cs="Times New Roman"/>
+          <w:sz w:val="20"/>
+          <w:szCs w:val="20"/>
+        </w:rPr>
+        <w:t>devolverá error.</w:t>
+      </w:r>
+    </w:p>
+    <w:p>
+      <w:pPr>
+        <w:pStyle w:val="Prrafodelista"/>
+        <w:numPr>
+          <w:ilvl w:val="0"/>
+          <w:numId w:val="10"/>
+        </w:numPr>
+        <w:jc w:val="both"/>
+        <w:rPr>
+          <w:rFonts w:ascii="Times New Roman" w:eastAsia="Times New Roman" w:hAnsi="Times New Roman" w:cs="Times New Roman"/>
+          <w:sz w:val="20"/>
+          <w:szCs w:val="20"/>
+        </w:rPr>
+      </w:pPr>
+      <w:r>
+        <w:rPr>
+          <w:rFonts w:ascii="Times New Roman" w:eastAsia="Times New Roman" w:hAnsi="Times New Roman" w:cs="Times New Roman"/>
+          <w:b/>
+          <w:bCs/>
+          <w:color w:val="0000DA"/>
+          <w:sz w:val="20"/>
+          <w:szCs w:val="20"/>
+        </w:rPr>
+        <w:t>Prueba 11</w:t>
+      </w:r>
+      <w:r>
+        <w:rPr>
+          <w:rFonts w:ascii="Times New Roman" w:eastAsia="Times New Roman" w:hAnsi="Times New Roman" w:cs="Times New Roman"/>
+          <w:sz w:val="20"/>
+          <w:szCs w:val="20"/>
+        </w:rPr>
+        <w:t xml:space="preserve">: </w:t>
+      </w:r>
+      <w:r>
+        <w:rPr>
+          <w:rFonts w:ascii="Times New Roman" w:eastAsia="Times New Roman" w:hAnsi="Times New Roman" w:cs="Times New Roman"/>
+          <w:sz w:val="20"/>
+          <w:szCs w:val="20"/>
+        </w:rPr>
+        <w:t>se encuentra en cliente-</w:t>
+      </w:r>
+      <w:proofErr w:type="spellStart"/>
+      <w:r>
+        <w:rPr>
+          <w:rFonts w:ascii="Times New Roman" w:eastAsia="Times New Roman" w:hAnsi="Times New Roman" w:cs="Times New Roman"/>
+          <w:sz w:val="20"/>
+          <w:szCs w:val="20"/>
+        </w:rPr>
+        <w:t>delete.c</w:t>
+      </w:r>
+      <w:proofErr w:type="spellEnd"/>
+      <w:r>
+        <w:rPr>
+          <w:rFonts w:ascii="Times New Roman" w:eastAsia="Times New Roman" w:hAnsi="Times New Roman" w:cs="Times New Roman"/>
+          <w:sz w:val="20"/>
+          <w:szCs w:val="20"/>
+        </w:rPr>
+        <w:t>, consiste en crear una clave y borrarla.</w:t>
+      </w:r>
+    </w:p>
+    <w:p>
+      <w:pPr>
+        <w:pStyle w:val="Prrafodelista"/>
+        <w:numPr>
+          <w:ilvl w:val="0"/>
+          <w:numId w:val="10"/>
+        </w:numPr>
+        <w:jc w:val="both"/>
+        <w:rPr>
+          <w:rFonts w:ascii="Times New Roman" w:eastAsia="Times New Roman" w:hAnsi="Times New Roman" w:cs="Times New Roman"/>
+          <w:sz w:val="20"/>
+          <w:szCs w:val="20"/>
+        </w:rPr>
+      </w:pPr>
+      <w:r>
+        <w:rPr>
+          <w:rFonts w:ascii="Times New Roman" w:eastAsia="Times New Roman" w:hAnsi="Times New Roman" w:cs="Times New Roman"/>
+          <w:b/>
+          <w:bCs/>
+          <w:color w:val="0000DA"/>
+          <w:sz w:val="20"/>
+          <w:szCs w:val="20"/>
+        </w:rPr>
+        <w:t>Prueba 12</w:t>
+      </w:r>
+      <w:r>
+        <w:rPr>
+          <w:rFonts w:ascii="Times New Roman" w:eastAsia="Times New Roman" w:hAnsi="Times New Roman" w:cs="Times New Roman"/>
+          <w:sz w:val="20"/>
+          <w:szCs w:val="20"/>
+        </w:rPr>
+        <w:t>: se encuentra en cliente-</w:t>
+      </w:r>
+      <w:proofErr w:type="spellStart"/>
+      <w:r>
+        <w:rPr>
+          <w:rFonts w:ascii="Times New Roman" w:eastAsia="Times New Roman" w:hAnsi="Times New Roman" w:cs="Times New Roman"/>
+          <w:sz w:val="20"/>
+          <w:szCs w:val="20"/>
+        </w:rPr>
+        <w:t>delete.c</w:t>
+      </w:r>
+      <w:proofErr w:type="spellEnd"/>
+      <w:r>
+        <w:rPr>
+          <w:rFonts w:ascii="Times New Roman" w:eastAsia="Times New Roman" w:hAnsi="Times New Roman" w:cs="Times New Roman"/>
+          <w:sz w:val="20"/>
+          <w:szCs w:val="20"/>
+        </w:rPr>
+        <w:t xml:space="preserve">, consiste en intentar borrar una clave que no existe, devolverá </w:t>
+      </w:r>
+      <w:r>
+        <w:rPr>
+          <w:rFonts w:ascii="Times New Roman" w:eastAsia="Times New Roman" w:hAnsi="Times New Roman" w:cs="Times New Roman"/>
+          <w:sz w:val="20"/>
+          <w:szCs w:val="20"/>
+        </w:rPr>
+        <w:t>-1</w:t>
+      </w:r>
+      <w:r>
+        <w:rPr>
+          <w:rFonts w:ascii="Times New Roman" w:eastAsia="Times New Roman" w:hAnsi="Times New Roman" w:cs="Times New Roman"/>
+          <w:sz w:val="20"/>
+          <w:szCs w:val="20"/>
+        </w:rPr>
+        <w:t>.</w:t>
       </w:r>
     </w:p>
     <w:sectPr>
@@ -2804,7 +3567,7 @@
 </file>
 
 <file path=word/endnotes.xml><?xml version="1.0" encoding="utf-8"?>
-<w:endnotes xmlns:wpc="http://schemas.microsoft.com/office/word/2010/wordprocessingCanvas" xmlns:cx="http://schemas.microsoft.com/office/drawing/2014/chartex" xmlns:cx1="http://schemas.microsoft.com/office/drawing/2015/9/8/chartex" xmlns:cx2="http://schemas.microsoft.com/office/drawing/2015/10/21/chartex" xmlns:cx3="http://schemas.microsoft.com/office/drawing/2016/5/9/chartex" xmlns:cx4="http://schemas.microsoft.com/office/drawing/2016/5/10/chartex" xmlns:cx5="http://schemas.microsoft.com/office/drawing/2016/5/11/chartex" xmlns:cx6="http://schemas.microsoft.com/office/drawing/2016/5/12/chartex" xmlns:cx7="http://schemas.microsoft.com/office/drawing/2016/5/13/chartex" xmlns:cx8="http://schemas.microsoft.com/office/drawing/2016/5/14/chartex" xmlns:mc="http://schemas.openxmlformats.org/markup-compatibility/2006" xmlns:aink="http://schemas.microsoft.com/office/drawing/2016/ink" xmlns:am3d="http://schemas.microsoft.com/office/drawing/2017/model3d" xmlns:o="urn:schemas-microsoft-com:office:office" xmlns:oel="http://schemas.microsoft.com/office/2019/extlst" xmlns:r="http://schemas.openxmlformats.org/officeDocument/2006/relationships" xmlns:m="http://schemas.openxmlformats.org/officeDocument/2006/math" xmlns:v="urn:schemas-microsoft-com:vml" xmlns:wp14="http://schemas.microsoft.com/office/word/2010/wordprocessingDrawing" xmlns:wp="http://schemas.openxmlformats.org/drawingml/2006/wordprocessingDrawing" xmlns:w10="urn:schemas-microsoft-com:office:word" xmlns:w="http://schemas.openxmlformats.org/wordprocessingml/2006/main" xmlns:w14="http://schemas.microsoft.com/office/word/2010/wordml" xmlns:w15="http://schemas.microsoft.com/office/word/2012/wordml" xmlns:w16cex="http://schemas.microsoft.com/office/word/2018/wordml/cex" xmlns:w16cid="http://schemas.microsoft.com/office/word/2016/wordml/cid" xmlns:w16="http://schemas.microsoft.com/office/word/2018/wordml" xmlns:w16sdtdh="http://schemas.microsoft.com/office/word/2020/wordml/sdtdatahash" xmlns:w16se="http://schemas.microsoft.com/office/word/2015/wordml/symex" xmlns:wpg="http://schemas.microsoft.com/office/word/2010/wordprocessingGroup" xmlns:wpi="http://schemas.microsoft.com/office/word/2010/wordprocessingInk" xmlns:wne="http://schemas.microsoft.com/office/word/2006/wordml" xmlns:wps="http://schemas.microsoft.com/office/word/2010/wordprocessingShape" mc:Ignorable="w14 w15 w16se w16cid w16 w16cex w16sdtdh wp14">
+<w:endnotes xmlns:wpc="http://schemas.microsoft.com/office/word/2010/wordprocessingCanvas" xmlns:cx="http://schemas.microsoft.com/office/drawing/2014/chartex" xmlns:cx1="http://schemas.microsoft.com/office/drawing/2015/9/8/chartex" xmlns:cx2="http://schemas.microsoft.com/office/drawing/2015/10/21/chartex" xmlns:cx3="http://schemas.microsoft.com/office/drawing/2016/5/9/chartex" xmlns:cx4="http://schemas.microsoft.com/office/drawing/2016/5/10/chartex" xmlns:cx5="http://schemas.microsoft.com/office/drawing/2016/5/11/chartex" xmlns:cx6="http://schemas.microsoft.com/office/drawing/2016/5/12/chartex" xmlns:cx7="http://schemas.microsoft.com/office/drawing/2016/5/13/chartex" xmlns:cx8="http://schemas.microsoft.com/office/drawing/2016/5/14/chartex" xmlns:mc="http://schemas.openxmlformats.org/markup-compatibility/2006" xmlns:aink="http://schemas.microsoft.com/office/drawing/2016/ink" xmlns:am3d="http://schemas.microsoft.com/office/drawing/2017/model3d" xmlns:o="urn:schemas-microsoft-com:office:office" xmlns:oel="http://schemas.microsoft.com/office/2019/extlst" xmlns:r="http://schemas.openxmlformats.org/officeDocument/2006/relationships" xmlns:m="http://schemas.openxmlformats.org/officeDocument/2006/math" xmlns:v="urn:schemas-microsoft-com:vml" xmlns:wp14="http://schemas.microsoft.com/office/word/2010/wordprocessingDrawing" xmlns:wp="http://schemas.openxmlformats.org/drawingml/2006/wordprocessingDrawing" xmlns:w10="urn:schemas-microsoft-com:office:word" xmlns:w="http://schemas.openxmlformats.org/wordprocessingml/2006/main" xmlns:w14="http://schemas.microsoft.com/office/word/2010/wordml" xmlns:w15="http://schemas.microsoft.com/office/word/2012/wordml" xmlns:w16cex="http://schemas.microsoft.com/office/word/2018/wordml/cex" xmlns:w16cid="http://schemas.microsoft.com/office/word/2016/wordml/cid" xmlns:w16="http://schemas.microsoft.com/office/word/2018/wordml" xmlns:w16du="http://schemas.microsoft.com/office/word/2023/wordml/word16du" xmlns:w16sdtdh="http://schemas.microsoft.com/office/word/2020/wordml/sdtdatahash" xmlns:w16se="http://schemas.microsoft.com/office/word/2015/wordml/symex" xmlns:wpg="http://schemas.microsoft.com/office/word/2010/wordprocessingGroup" xmlns:wpi="http://schemas.microsoft.com/office/word/2010/wordprocessingInk" xmlns:wne="http://schemas.microsoft.com/office/word/2006/wordml" xmlns:wps="http://schemas.microsoft.com/office/word/2010/wordprocessingShape" mc:Ignorable="w14 w15 w16se w16cid w16 w16cex w16sdtdh wp14">
   <w:endnote w:type="separator" w:id="-1">
     <w:p>
       <w:pPr>
@@ -2829,7 +3592,7 @@
 </file>
 
 <file path=word/footer1.xml><?xml version="1.0" encoding="utf-8"?>
-<w:ftr xmlns:wpc="http://schemas.microsoft.com/office/word/2010/wordprocessingCanvas" xmlns:cx="http://schemas.microsoft.com/office/drawing/2014/chartex" xmlns:cx1="http://schemas.microsoft.com/office/drawing/2015/9/8/chartex" xmlns:cx2="http://schemas.microsoft.com/office/drawing/2015/10/21/chartex" xmlns:cx3="http://schemas.microsoft.com/office/drawing/2016/5/9/chartex" xmlns:cx4="http://schemas.microsoft.com/office/drawing/2016/5/10/chartex" xmlns:cx5="http://schemas.microsoft.com/office/drawing/2016/5/11/chartex" xmlns:cx6="http://schemas.microsoft.com/office/drawing/2016/5/12/chartex" xmlns:cx7="http://schemas.microsoft.com/office/drawing/2016/5/13/chartex" xmlns:cx8="http://schemas.microsoft.com/office/drawing/2016/5/14/chartex" xmlns:mc="http://schemas.openxmlformats.org/markup-compatibility/2006" xmlns:aink="http://schemas.microsoft.com/office/drawing/2016/ink" xmlns:am3d="http://schemas.microsoft.com/office/drawing/2017/model3d" xmlns:o="urn:schemas-microsoft-com:office:office" xmlns:oel="http://schemas.microsoft.com/office/2019/extlst" xmlns:r="http://schemas.openxmlformats.org/officeDocument/2006/relationships" xmlns:m="http://schemas.openxmlformats.org/officeDocument/2006/math" xmlns:v="urn:schemas-microsoft-com:vml" xmlns:wp14="http://schemas.microsoft.com/office/word/2010/wordprocessingDrawing" xmlns:wp="http://schemas.openxmlformats.org/drawingml/2006/wordprocessingDrawing" xmlns:w10="urn:schemas-microsoft-com:office:word" xmlns:w="http://schemas.openxmlformats.org/wordprocessingml/2006/main" xmlns:w14="http://schemas.microsoft.com/office/word/2010/wordml" xmlns:w15="http://schemas.microsoft.com/office/word/2012/wordml" xmlns:w16cex="http://schemas.microsoft.com/office/word/2018/wordml/cex" xmlns:w16cid="http://schemas.microsoft.com/office/word/2016/wordml/cid" xmlns:w16="http://schemas.microsoft.com/office/word/2018/wordml" xmlns:w16sdtdh="http://schemas.microsoft.com/office/word/2020/wordml/sdtdatahash" xmlns:w16se="http://schemas.microsoft.com/office/word/2015/wordml/symex" xmlns:wpg="http://schemas.microsoft.com/office/word/2010/wordprocessingGroup" xmlns:wpi="http://schemas.microsoft.com/office/word/2010/wordprocessingInk" xmlns:wne="http://schemas.microsoft.com/office/word/2006/wordml" xmlns:wps="http://schemas.microsoft.com/office/word/2010/wordprocessingShape" mc:Ignorable="w14 w15 w16se w16cid w16 w16cex w16sdtdh wp14">
+<w:ftr xmlns:wpc="http://schemas.microsoft.com/office/word/2010/wordprocessingCanvas" xmlns:cx="http://schemas.microsoft.com/office/drawing/2014/chartex" xmlns:cx1="http://schemas.microsoft.com/office/drawing/2015/9/8/chartex" xmlns:cx2="http://schemas.microsoft.com/office/drawing/2015/10/21/chartex" xmlns:cx3="http://schemas.microsoft.com/office/drawing/2016/5/9/chartex" xmlns:cx4="http://schemas.microsoft.com/office/drawing/2016/5/10/chartex" xmlns:cx5="http://schemas.microsoft.com/office/drawing/2016/5/11/chartex" xmlns:cx6="http://schemas.microsoft.com/office/drawing/2016/5/12/chartex" xmlns:cx7="http://schemas.microsoft.com/office/drawing/2016/5/13/chartex" xmlns:cx8="http://schemas.microsoft.com/office/drawing/2016/5/14/chartex" xmlns:mc="http://schemas.openxmlformats.org/markup-compatibility/2006" xmlns:aink="http://schemas.microsoft.com/office/drawing/2016/ink" xmlns:am3d="http://schemas.microsoft.com/office/drawing/2017/model3d" xmlns:o="urn:schemas-microsoft-com:office:office" xmlns:oel="http://schemas.microsoft.com/office/2019/extlst" xmlns:r="http://schemas.openxmlformats.org/officeDocument/2006/relationships" xmlns:m="http://schemas.openxmlformats.org/officeDocument/2006/math" xmlns:v="urn:schemas-microsoft-com:vml" xmlns:wp14="http://schemas.microsoft.com/office/word/2010/wordprocessingDrawing" xmlns:wp="http://schemas.openxmlformats.org/drawingml/2006/wordprocessingDrawing" xmlns:w10="urn:schemas-microsoft-com:office:word" xmlns:w="http://schemas.openxmlformats.org/wordprocessingml/2006/main" xmlns:w14="http://schemas.microsoft.com/office/word/2010/wordml" xmlns:w15="http://schemas.microsoft.com/office/word/2012/wordml" xmlns:w16cex="http://schemas.microsoft.com/office/word/2018/wordml/cex" xmlns:w16cid="http://schemas.microsoft.com/office/word/2016/wordml/cid" xmlns:w16="http://schemas.microsoft.com/office/word/2018/wordml" xmlns:w16du="http://schemas.microsoft.com/office/word/2023/wordml/word16du" xmlns:w16sdtdh="http://schemas.microsoft.com/office/word/2020/wordml/sdtdatahash" xmlns:w16se="http://schemas.microsoft.com/office/word/2015/wordml/symex" xmlns:wpg="http://schemas.microsoft.com/office/word/2010/wordprocessingGroup" xmlns:wpi="http://schemas.microsoft.com/office/word/2010/wordprocessingInk" xmlns:wne="http://schemas.microsoft.com/office/word/2006/wordml" xmlns:wps="http://schemas.microsoft.com/office/word/2010/wordprocessingShape" mc:Ignorable="w14 w15 w16se w16cid w16 w16cex w16sdtdh wp14">
   <w:p>
     <w:pPr>
       <w:pBdr>
@@ -2904,7 +3667,7 @@
 </file>
 
 <file path=word/footnotes.xml><?xml version="1.0" encoding="utf-8"?>
-<w:footnotes xmlns:wpc="http://schemas.microsoft.com/office/word/2010/wordprocessingCanvas" xmlns:cx="http://schemas.microsoft.com/office/drawing/2014/chartex" xmlns:cx1="http://schemas.microsoft.com/office/drawing/2015/9/8/chartex" xmlns:cx2="http://schemas.microsoft.com/office/drawing/2015/10/21/chartex" xmlns:cx3="http://schemas.microsoft.com/office/drawing/2016/5/9/chartex" xmlns:cx4="http://schemas.microsoft.com/office/drawing/2016/5/10/chartex" xmlns:cx5="http://schemas.microsoft.com/office/drawing/2016/5/11/chartex" xmlns:cx6="http://schemas.microsoft.com/office/drawing/2016/5/12/chartex" xmlns:cx7="http://schemas.microsoft.com/office/drawing/2016/5/13/chartex" xmlns:cx8="http://schemas.microsoft.com/office/drawing/2016/5/14/chartex" xmlns:mc="http://schemas.openxmlformats.org/markup-compatibility/2006" xmlns:aink="http://schemas.microsoft.com/office/drawing/2016/ink" xmlns:am3d="http://schemas.microsoft.com/office/drawing/2017/model3d" xmlns:o="urn:schemas-microsoft-com:office:office" xmlns:oel="http://schemas.microsoft.com/office/2019/extlst" xmlns:r="http://schemas.openxmlformats.org/officeDocument/2006/relationships" xmlns:m="http://schemas.openxmlformats.org/officeDocument/2006/math" xmlns:v="urn:schemas-microsoft-com:vml" xmlns:wp14="http://schemas.microsoft.com/office/word/2010/wordprocessingDrawing" xmlns:wp="http://schemas.openxmlformats.org/drawingml/2006/wordprocessingDrawing" xmlns:w10="urn:schemas-microsoft-com:office:word" xmlns:w="http://schemas.openxmlformats.org/wordprocessingml/2006/main" xmlns:w14="http://schemas.microsoft.com/office/word/2010/wordml" xmlns:w15="http://schemas.microsoft.com/office/word/2012/wordml" xmlns:w16cex="http://schemas.microsoft.com/office/word/2018/wordml/cex" xmlns:w16cid="http://schemas.microsoft.com/office/word/2016/wordml/cid" xmlns:w16="http://schemas.microsoft.com/office/word/2018/wordml" xmlns:w16sdtdh="http://schemas.microsoft.com/office/word/2020/wordml/sdtdatahash" xmlns:w16se="http://schemas.microsoft.com/office/word/2015/wordml/symex" xmlns:wpg="http://schemas.microsoft.com/office/word/2010/wordprocessingGroup" xmlns:wpi="http://schemas.microsoft.com/office/word/2010/wordprocessingInk" xmlns:wne="http://schemas.microsoft.com/office/word/2006/wordml" xmlns:wps="http://schemas.microsoft.com/office/word/2010/wordprocessingShape" mc:Ignorable="w14 w15 w16se w16cid w16 w16cex w16sdtdh wp14">
+<w:footnotes xmlns:wpc="http://schemas.microsoft.com/office/word/2010/wordprocessingCanvas" xmlns:cx="http://schemas.microsoft.com/office/drawing/2014/chartex" xmlns:cx1="http://schemas.microsoft.com/office/drawing/2015/9/8/chartex" xmlns:cx2="http://schemas.microsoft.com/office/drawing/2015/10/21/chartex" xmlns:cx3="http://schemas.microsoft.com/office/drawing/2016/5/9/chartex" xmlns:cx4="http://schemas.microsoft.com/office/drawing/2016/5/10/chartex" xmlns:cx5="http://schemas.microsoft.com/office/drawing/2016/5/11/chartex" xmlns:cx6="http://schemas.microsoft.com/office/drawing/2016/5/12/chartex" xmlns:cx7="http://schemas.microsoft.com/office/drawing/2016/5/13/chartex" xmlns:cx8="http://schemas.microsoft.com/office/drawing/2016/5/14/chartex" xmlns:mc="http://schemas.openxmlformats.org/markup-compatibility/2006" xmlns:aink="http://schemas.microsoft.com/office/drawing/2016/ink" xmlns:am3d="http://schemas.microsoft.com/office/drawing/2017/model3d" xmlns:o="urn:schemas-microsoft-com:office:office" xmlns:oel="http://schemas.microsoft.com/office/2019/extlst" xmlns:r="http://schemas.openxmlformats.org/officeDocument/2006/relationships" xmlns:m="http://schemas.openxmlformats.org/officeDocument/2006/math" xmlns:v="urn:schemas-microsoft-com:vml" xmlns:wp14="http://schemas.microsoft.com/office/word/2010/wordprocessingDrawing" xmlns:wp="http://schemas.openxmlformats.org/drawingml/2006/wordprocessingDrawing" xmlns:w10="urn:schemas-microsoft-com:office:word" xmlns:w="http://schemas.openxmlformats.org/wordprocessingml/2006/main" xmlns:w14="http://schemas.microsoft.com/office/word/2010/wordml" xmlns:w15="http://schemas.microsoft.com/office/word/2012/wordml" xmlns:w16cex="http://schemas.microsoft.com/office/word/2018/wordml/cex" xmlns:w16cid="http://schemas.microsoft.com/office/word/2016/wordml/cid" xmlns:w16="http://schemas.microsoft.com/office/word/2018/wordml" xmlns:w16du="http://schemas.microsoft.com/office/word/2023/wordml/word16du" xmlns:w16sdtdh="http://schemas.microsoft.com/office/word/2020/wordml/sdtdatahash" xmlns:w16se="http://schemas.microsoft.com/office/word/2015/wordml/symex" xmlns:wpg="http://schemas.microsoft.com/office/word/2010/wordprocessingGroup" xmlns:wpi="http://schemas.microsoft.com/office/word/2010/wordprocessingInk" xmlns:wne="http://schemas.microsoft.com/office/word/2006/wordml" xmlns:wps="http://schemas.microsoft.com/office/word/2010/wordprocessingShape" mc:Ignorable="w14 w15 w16se w16cid w16 w16cex w16sdtdh wp14">
   <w:footnote w:type="separator" w:id="-1">
     <w:p>
       <w:pPr>
@@ -2929,7 +3692,7 @@
 </file>
 
 <file path=word/numbering.xml><?xml version="1.0" encoding="utf-8"?>
-<w:numbering xmlns:wpc="http://schemas.microsoft.com/office/word/2010/wordprocessingCanvas" xmlns:cx="http://schemas.microsoft.com/office/drawing/2014/chartex" xmlns:cx1="http://schemas.microsoft.com/office/drawing/2015/9/8/chartex" xmlns:cx2="http://schemas.microsoft.com/office/drawing/2015/10/21/chartex" xmlns:cx3="http://schemas.microsoft.com/office/drawing/2016/5/9/chartex" xmlns:cx4="http://schemas.microsoft.com/office/drawing/2016/5/10/chartex" xmlns:cx5="http://schemas.microsoft.com/office/drawing/2016/5/11/chartex" xmlns:cx6="http://schemas.microsoft.com/office/drawing/2016/5/12/chartex" xmlns:cx7="http://schemas.microsoft.com/office/drawing/2016/5/13/chartex" xmlns:cx8="http://schemas.microsoft.com/office/drawing/2016/5/14/chartex" xmlns:mc="http://schemas.openxmlformats.org/markup-compatibility/2006" xmlns:aink="http://schemas.microsoft.com/office/drawing/2016/ink" xmlns:am3d="http://schemas.microsoft.com/office/drawing/2017/model3d" xmlns:o="urn:schemas-microsoft-com:office:office" xmlns:oel="http://schemas.microsoft.com/office/2019/extlst" xmlns:r="http://schemas.openxmlformats.org/officeDocument/2006/relationships" xmlns:m="http://schemas.openxmlformats.org/officeDocument/2006/math" xmlns:v="urn:schemas-microsoft-com:vml" xmlns:wp14="http://schemas.microsoft.com/office/word/2010/wordprocessingDrawing" xmlns:wp="http://schemas.openxmlformats.org/drawingml/2006/wordprocessingDrawing" xmlns:w10="urn:schemas-microsoft-com:office:word" xmlns:w="http://schemas.openxmlformats.org/wordprocessingml/2006/main" xmlns:w14="http://schemas.microsoft.com/office/word/2010/wordml" xmlns:w15="http://schemas.microsoft.com/office/word/2012/wordml" xmlns:w16cex="http://schemas.microsoft.com/office/word/2018/wordml/cex" xmlns:w16cid="http://schemas.microsoft.com/office/word/2016/wordml/cid" xmlns:w16="http://schemas.microsoft.com/office/word/2018/wordml" xmlns:w16sdtdh="http://schemas.microsoft.com/office/word/2020/wordml/sdtdatahash" xmlns:w16se="http://schemas.microsoft.com/office/word/2015/wordml/symex" xmlns:wpg="http://schemas.microsoft.com/office/word/2010/wordprocessingGroup" xmlns:wpi="http://schemas.microsoft.com/office/word/2010/wordprocessingInk" xmlns:wne="http://schemas.microsoft.com/office/word/2006/wordml" xmlns:wps="http://schemas.microsoft.com/office/word/2010/wordprocessingShape" mc:Ignorable="w14 w15 w16se w16cid w16 w16cex w16sdtdh wp14">
+<w:numbering xmlns:wpc="http://schemas.microsoft.com/office/word/2010/wordprocessingCanvas" xmlns:cx="http://schemas.microsoft.com/office/drawing/2014/chartex" xmlns:cx1="http://schemas.microsoft.com/office/drawing/2015/9/8/chartex" xmlns:cx2="http://schemas.microsoft.com/office/drawing/2015/10/21/chartex" xmlns:cx3="http://schemas.microsoft.com/office/drawing/2016/5/9/chartex" xmlns:cx4="http://schemas.microsoft.com/office/drawing/2016/5/10/chartex" xmlns:cx5="http://schemas.microsoft.com/office/drawing/2016/5/11/chartex" xmlns:cx6="http://schemas.microsoft.com/office/drawing/2016/5/12/chartex" xmlns:cx7="http://schemas.microsoft.com/office/drawing/2016/5/13/chartex" xmlns:cx8="http://schemas.microsoft.com/office/drawing/2016/5/14/chartex" xmlns:mc="http://schemas.openxmlformats.org/markup-compatibility/2006" xmlns:aink="http://schemas.microsoft.com/office/drawing/2016/ink" xmlns:am3d="http://schemas.microsoft.com/office/drawing/2017/model3d" xmlns:o="urn:schemas-microsoft-com:office:office" xmlns:oel="http://schemas.microsoft.com/office/2019/extlst" xmlns:r="http://schemas.openxmlformats.org/officeDocument/2006/relationships" xmlns:m="http://schemas.openxmlformats.org/officeDocument/2006/math" xmlns:v="urn:schemas-microsoft-com:vml" xmlns:wp14="http://schemas.microsoft.com/office/word/2010/wordprocessingDrawing" xmlns:wp="http://schemas.openxmlformats.org/drawingml/2006/wordprocessingDrawing" xmlns:w10="urn:schemas-microsoft-com:office:word" xmlns:w="http://schemas.openxmlformats.org/wordprocessingml/2006/main" xmlns:w14="http://schemas.microsoft.com/office/word/2010/wordml" xmlns:w15="http://schemas.microsoft.com/office/word/2012/wordml" xmlns:w16cex="http://schemas.microsoft.com/office/word/2018/wordml/cex" xmlns:w16cid="http://schemas.microsoft.com/office/word/2016/wordml/cid" xmlns:w16="http://schemas.microsoft.com/office/word/2018/wordml" xmlns:w16du="http://schemas.microsoft.com/office/word/2023/wordml/word16du" xmlns:w16sdtdh="http://schemas.microsoft.com/office/word/2020/wordml/sdtdatahash" xmlns:w16se="http://schemas.microsoft.com/office/word/2015/wordml/symex" xmlns:wpg="http://schemas.microsoft.com/office/word/2010/wordprocessingGroup" xmlns:wpi="http://schemas.microsoft.com/office/word/2010/wordprocessingInk" xmlns:wne="http://schemas.microsoft.com/office/word/2006/wordml" xmlns:wps="http://schemas.microsoft.com/office/word/2010/wordprocessingShape" mc:Ignorable="w14 w15 w16se w16cid w16 w16cex w16sdtdh wp14">
   <w:abstractNum w:abstractNumId="0" w15:restartNumberingAfterBreak="0">
     <w:nsid w:val="014849DD"/>
     <w:multiLevelType w:val="hybridMultilevel"/>
@@ -3612,6 +4375,119 @@
     </w:lvl>
   </w:abstractNum>
   <w:abstractNum w:abstractNumId="7" w15:restartNumberingAfterBreak="0">
+    <w:nsid w:val="40BC2801"/>
+    <w:multiLevelType w:val="hybridMultilevel"/>
+    <w:tmpl w:val="6AC8D1B6"/>
+    <w:lvl w:ilvl="0" w:tplc="0C0A0001">
+      <w:numFmt w:val="bullet"/>
+      <w:lvlText w:val=""/>
+      <w:lvlJc w:val="left"/>
+      <w:pPr>
+        <w:ind w:left="720" w:hanging="360"/>
+      </w:pPr>
+      <w:rPr>
+        <w:rFonts w:ascii="Symbol" w:eastAsia="Times New Roman" w:hAnsi="Symbol" w:cs="Times New Roman" w:hint="default"/>
+        <w:b w:val="0"/>
+      </w:rPr>
+    </w:lvl>
+    <w:lvl w:ilvl="1" w:tplc="0C0A0003" w:tentative="1">
+      <w:start w:val="1"/>
+      <w:numFmt w:val="bullet"/>
+      <w:lvlText w:val="o"/>
+      <w:lvlJc w:val="left"/>
+      <w:pPr>
+        <w:ind w:left="1440" w:hanging="360"/>
+      </w:pPr>
+      <w:rPr>
+        <w:rFonts w:ascii="Courier New" w:hAnsi="Courier New" w:cs="Courier New" w:hint="default"/>
+      </w:rPr>
+    </w:lvl>
+    <w:lvl w:ilvl="2" w:tplc="0C0A0005" w:tentative="1">
+      <w:start w:val="1"/>
+      <w:numFmt w:val="bullet"/>
+      <w:lvlText w:val=""/>
+      <w:lvlJc w:val="left"/>
+      <w:pPr>
+        <w:ind w:left="2160" w:hanging="360"/>
+      </w:pPr>
+      <w:rPr>
+        <w:rFonts w:ascii="Wingdings" w:hAnsi="Wingdings" w:hint="default"/>
+      </w:rPr>
+    </w:lvl>
+    <w:lvl w:ilvl="3" w:tplc="0C0A0001" w:tentative="1">
+      <w:start w:val="1"/>
+      <w:numFmt w:val="bullet"/>
+      <w:lvlText w:val=""/>
+      <w:lvlJc w:val="left"/>
+      <w:pPr>
+        <w:ind w:left="2880" w:hanging="360"/>
+      </w:pPr>
+      <w:rPr>
+        <w:rFonts w:ascii="Symbol" w:hAnsi="Symbol" w:hint="default"/>
+      </w:rPr>
+    </w:lvl>
+    <w:lvl w:ilvl="4" w:tplc="0C0A0003" w:tentative="1">
+      <w:start w:val="1"/>
+      <w:numFmt w:val="bullet"/>
+      <w:lvlText w:val="o"/>
+      <w:lvlJc w:val="left"/>
+      <w:pPr>
+        <w:ind w:left="3600" w:hanging="360"/>
+      </w:pPr>
+      <w:rPr>
+        <w:rFonts w:ascii="Courier New" w:hAnsi="Courier New" w:cs="Courier New" w:hint="default"/>
+      </w:rPr>
+    </w:lvl>
+    <w:lvl w:ilvl="5" w:tplc="0C0A0005" w:tentative="1">
+      <w:start w:val="1"/>
+      <w:numFmt w:val="bullet"/>
+      <w:lvlText w:val=""/>
+      <w:lvlJc w:val="left"/>
+      <w:pPr>
+        <w:ind w:left="4320" w:hanging="360"/>
+      </w:pPr>
+      <w:rPr>
+        <w:rFonts w:ascii="Wingdings" w:hAnsi="Wingdings" w:hint="default"/>
+      </w:rPr>
+    </w:lvl>
+    <w:lvl w:ilvl="6" w:tplc="0C0A0001" w:tentative="1">
+      <w:start w:val="1"/>
+      <w:numFmt w:val="bullet"/>
+      <w:lvlText w:val=""/>
+      <w:lvlJc w:val="left"/>
+      <w:pPr>
+        <w:ind w:left="5040" w:hanging="360"/>
+      </w:pPr>
+      <w:rPr>
+        <w:rFonts w:ascii="Symbol" w:hAnsi="Symbol" w:hint="default"/>
+      </w:rPr>
+    </w:lvl>
+    <w:lvl w:ilvl="7" w:tplc="0C0A0003" w:tentative="1">
+      <w:start w:val="1"/>
+      <w:numFmt w:val="bullet"/>
+      <w:lvlText w:val="o"/>
+      <w:lvlJc w:val="left"/>
+      <w:pPr>
+        <w:ind w:left="5760" w:hanging="360"/>
+      </w:pPr>
+      <w:rPr>
+        <w:rFonts w:ascii="Courier New" w:hAnsi="Courier New" w:cs="Courier New" w:hint="default"/>
+      </w:rPr>
+    </w:lvl>
+    <w:lvl w:ilvl="8" w:tplc="0C0A0005" w:tentative="1">
+      <w:start w:val="1"/>
+      <w:numFmt w:val="bullet"/>
+      <w:lvlText w:val=""/>
+      <w:lvlJc w:val="left"/>
+      <w:pPr>
+        <w:ind w:left="6480" w:hanging="360"/>
+      </w:pPr>
+      <w:rPr>
+        <w:rFonts w:ascii="Wingdings" w:hAnsi="Wingdings" w:hint="default"/>
+      </w:rPr>
+    </w:lvl>
+  </w:abstractNum>
+  <w:abstractNum w:abstractNumId="8" w15:restartNumberingAfterBreak="0">
     <w:nsid w:val="4DE62838"/>
     <w:multiLevelType w:val="hybridMultilevel"/>
     <w:tmpl w:val="33A22270"/>
@@ -3723,7 +4599,7 @@
       </w:rPr>
     </w:lvl>
   </w:abstractNum>
-  <w:abstractNum w:abstractNumId="8" w15:restartNumberingAfterBreak="0">
+  <w:abstractNum w:abstractNumId="9" w15:restartNumberingAfterBreak="0">
     <w:nsid w:val="5C14399A"/>
     <w:multiLevelType w:val="hybridMultilevel"/>
     <w:tmpl w:val="160AF7FA"/>
@@ -3816,7 +4692,7 @@
     <w:abstractNumId w:val="0"/>
   </w:num>
   <w:num w:numId="3" w16cid:durableId="1005479501">
-    <w:abstractNumId w:val="7"/>
+    <w:abstractNumId w:val="8"/>
   </w:num>
   <w:num w:numId="4" w16cid:durableId="1407340382">
     <w:abstractNumId w:val="1"/>
@@ -3831,10 +4707,13 @@
     <w:abstractNumId w:val="4"/>
   </w:num>
   <w:num w:numId="8" w16cid:durableId="154689604">
-    <w:abstractNumId w:val="8"/>
+    <w:abstractNumId w:val="9"/>
   </w:num>
   <w:num w:numId="9" w16cid:durableId="1680228454">
     <w:abstractNumId w:val="6"/>
+  </w:num>
+  <w:num w:numId="10" w16cid:durableId="1732918960">
+    <w:abstractNumId w:val="7"/>
   </w:num>
 </w:numbering>
 </file>
@@ -4878,28 +5757,28 @@
 </file>
 
 <file path=customXml/item1.xml><?xml version="1.0" encoding="utf-8"?>
-<b:Sources xmlns:b="http://schemas.openxmlformats.org/officeDocument/2006/bibliography" xmlns="http://schemas.openxmlformats.org/officeDocument/2006/bibliography" SelectedStyle="\APASixthEditionOfficeOnline.xsl" StyleName="APA" Version="6"/>
-</file>
-
-<file path=customXml/item2.xml><?xml version="1.0" encoding="utf-8"?>
 <go:gDocsCustomXmlDataStorage xmlns:go="http://customooxmlschemas.google.com/" xmlns:r="http://schemas.openxmlformats.org/officeDocument/2006/relationships">
   <go:docsCustomData xmlns:go="http://customooxmlschemas.google.com/" roundtripDataSignature="AMtx7miD8VUnr45sPckxctuz972dLowo7w==">AMUW2mXGx0YLpyS47NpsX0h8jSmdH9WHXKqQmyQzlodr1GDyOhNVIEEwNFS9OeoKcHeVjCpZOoHnoPQLGtIv32XhJnoYVkm7JUcGNS/bQb2h9ogbq9NoO4NMhaFGBLBMrXORrtmXmbFQG/zCpNt+Iij+v7nfajgurwqSaXNtEKSyRULTIMEZw7Q=</go:docsCustomData>
 </go:gDocsCustomXmlDataStorage>
 </file>
 
-<file path=customXml/itemProps1.xml><?xml version="1.0" encoding="utf-8"?>
-<ds:datastoreItem xmlns:ds="http://schemas.openxmlformats.org/officeDocument/2006/customXml" ds:itemID="{9D88DFED-7A15-4BED-88B0-09B0ADDC8826}">
-  <ds:schemaRefs>
-    <ds:schemaRef ds:uri="http://schemas.openxmlformats.org/officeDocument/2006/bibliography"/>
-  </ds:schemaRefs>
-</ds:datastoreItem>
+<file path=customXml/item2.xml><?xml version="1.0" encoding="utf-8"?>
+<b:Sources xmlns:b="http://schemas.openxmlformats.org/officeDocument/2006/bibliography" xmlns="http://schemas.openxmlformats.org/officeDocument/2006/bibliography" SelectedStyle="\APASixthEditionOfficeOnline.xsl" StyleName="APA" Version="6"/>
 </file>
 
-<file path=customXml/itemProps2.xml><?xml version="1.0" encoding="utf-8"?>
+<file path=customXml/itemProps1.xml><?xml version="1.0" encoding="utf-8"?>
 <ds:datastoreItem xmlns:ds="http://schemas.openxmlformats.org/officeDocument/2006/customXml" ds:itemID="{11111111-1234-1234-1234-123412341234}">
   <ds:schemaRefs>
     <ds:schemaRef ds:uri="http://customooxmlschemas.google.com/"/>
     <ds:schemaRef ds:uri="http://schemas.openxmlformats.org/officeDocument/2006/relationships"/>
   </ds:schemaRefs>
 </ds:datastoreItem>
+</file>
+
+<file path=customXml/itemProps2.xml><?xml version="1.0" encoding="utf-8"?>
+<ds:datastoreItem xmlns:ds="http://schemas.openxmlformats.org/officeDocument/2006/customXml" ds:itemID="{9D88DFED-7A15-4BED-88B0-09B0ADDC8826}">
+  <ds:schemaRefs>
+    <ds:schemaRef ds:uri="http://schemas.openxmlformats.org/officeDocument/2006/bibliography"/>
+  </ds:schemaRefs>
+</ds:datastoreItem>
 </file>
</xml_diff>